<commit_message>
Some more work on SPIN in the experimental branch - has highlighted an issue around compressing writers and collections so may need to rewrite that part of the code.  Will prob do this on the 0.4.1 branch for the time being
</commit_message>
<xml_diff>
--- a/Design/dotNetRDF 0.4.3 Design.docx
+++ b/Design/dotNetRDF 0.4.3 Design.docx
@@ -1,6 +1,6 @@
 
 <file path=word/document.xml><?xml version="1.0" encoding="utf-8"?>
-<w:document xmlns:ve="http://schemas.openxmlformats.org/markup-compatibility/2006" xmlns:o="urn:schemas-microsoft-com:office:office" xmlns:r="http://schemas.openxmlformats.org/officeDocument/2006/relationships" xmlns:m="http://schemas.openxmlformats.org/officeDocument/2006/math" xmlns:v="urn:schemas-microsoft-com:vml" xmlns:wp="http://schemas.openxmlformats.org/drawingml/2006/wordprocessingDrawing" xmlns:w10="urn:schemas-microsoft-com:office:word" xmlns:w="http://schemas.openxmlformats.org/wordprocessingml/2006/main" xmlns:wne="http://schemas.microsoft.com/office/word/2006/wordml">
+<w:document xmlns:wpc="http://schemas.microsoft.com/office/word/2010/wordprocessingCanvas" xmlns:mc="http://schemas.openxmlformats.org/markup-compatibility/2006" xmlns:o="urn:schemas-microsoft-com:office:office" xmlns:r="http://schemas.openxmlformats.org/officeDocument/2006/relationships" xmlns:m="http://schemas.openxmlformats.org/officeDocument/2006/math" xmlns:v="urn:schemas-microsoft-com:vml" xmlns:wp14="http://schemas.microsoft.com/office/word/2010/wordprocessingDrawing" xmlns:wp="http://schemas.openxmlformats.org/drawingml/2006/wordprocessingDrawing" xmlns:w10="urn:schemas-microsoft-com:office:word" xmlns:w="http://schemas.openxmlformats.org/wordprocessingml/2006/main" xmlns:w14="http://schemas.microsoft.com/office/word/2010/wordml" xmlns:wpg="http://schemas.microsoft.com/office/word/2010/wordprocessingGroup" xmlns:wpi="http://schemas.microsoft.com/office/word/2010/wordprocessingInk" xmlns:wne="http://schemas.microsoft.com/office/word/2006/wordml" xmlns:wps="http://schemas.microsoft.com/office/word/2010/wordprocessingShape" mc:Ignorable="w14 wp14">
   <w:body>
     <w:p>
       <w:pPr>
@@ -9,6 +9,7 @@
           <w:sz w:val="48"/>
         </w:rPr>
       </w:pPr>
+      <w:proofErr w:type="spellStart"/>
       <w:proofErr w:type="gramStart"/>
       <w:r>
         <w:rPr>
@@ -16,6 +17,7 @@
         </w:rPr>
         <w:t>dotNetRDF</w:t>
       </w:r>
+      <w:proofErr w:type="spellEnd"/>
       <w:proofErr w:type="gramEnd"/>
       <w:r>
         <w:rPr>
@@ -28,10 +30,12 @@
       <w:pPr>
         <w:pStyle w:val="Heading2"/>
       </w:pPr>
+      <w:proofErr w:type="spellStart"/>
       <w:proofErr w:type="gramStart"/>
       <w:r>
         <w:t>dotNetRDF</w:t>
       </w:r>
+      <w:proofErr w:type="spellEnd"/>
       <w:proofErr w:type="gramEnd"/>
       <w:r>
         <w:t xml:space="preserve"> 0.4.3</w:t>
@@ -61,24 +65,47 @@
         <w:br/>
       </w:r>
       <w:r>
-        <w:t>Author: Rob Vesse</w:t>
-      </w:r>
+        <w:t xml:space="preserve">Author: Rob </w:t>
+      </w:r>
+      <w:proofErr w:type="spellStart"/>
+      <w:r>
+        <w:t>Vesse</w:t>
+      </w:r>
+      <w:proofErr w:type="spellEnd"/>
       <w:r>
         <w:br/>
-        <w:t>Proposed Implementer: Rob Vesse</w:t>
-      </w:r>
+        <w:t xml:space="preserve">Proposed Implementer: Rob </w:t>
+      </w:r>
+      <w:proofErr w:type="spellStart"/>
+      <w:r>
+        <w:t>Vesse</w:t>
+      </w:r>
+      <w:proofErr w:type="spellEnd"/>
       <w:r>
         <w:br/>
         <w:t xml:space="preserve">Last Updated: </w:t>
       </w:r>
-      <w:fldSimple w:instr=" DATE   \* MERGEFORMAT ">
-        <w:r>
-          <w:rPr>
-            <w:noProof/>
-          </w:rPr>
-          <w:t>21/02/2011</w:t>
-        </w:r>
-      </w:fldSimple>
+      <w:r>
+        <w:fldChar w:fldCharType="begin"/>
+      </w:r>
+      <w:r>
+        <w:instrText xml:space="preserve"> DATE   \* MERGEFORMAT </w:instrText>
+      </w:r>
+      <w:r>
+        <w:fldChar w:fldCharType="separate"/>
+      </w:r>
+      <w:r>
+        <w:rPr>
+          <w:noProof/>
+        </w:rPr>
+        <w:t>17/03/2011</w:t>
+      </w:r>
+      <w:r>
+        <w:rPr>
+          <w:noProof/>
+        </w:rPr>
+        <w:fldChar w:fldCharType="end"/>
+      </w:r>
     </w:p>
     <w:p>
       <w:pPr>
@@ -102,6 +129,14 @@
     </w:p>
     <w:p>
       <w:pPr>
+        <w:pStyle w:val="Heading2"/>
+      </w:pPr>
+      <w:r>
+        <w:t>Time Permitting Features</w:t>
+      </w:r>
+    </w:p>
+    <w:p>
+      <w:pPr>
         <w:pStyle w:val="ListParagraph"/>
         <w:numPr>
           <w:ilvl w:val="0"/>
@@ -117,7 +152,7 @@
         <w:pStyle w:val="Heading2"/>
       </w:pPr>
       <w:r>
-        <w:t>Time Permitting Features</w:t>
+        <w:t>Known Issues/Bugs to Fix</w:t>
       </w:r>
     </w:p>
     <w:p>
@@ -134,10 +169,31 @@
     </w:p>
     <w:p>
       <w:pPr>
+        <w:pStyle w:val="Heading1"/>
+      </w:pPr>
+      <w:r>
+        <w:t>Design</w:t>
+      </w:r>
+    </w:p>
+    <w:p>
+      <w:pPr>
         <w:pStyle w:val="Heading2"/>
       </w:pPr>
       <w:r>
-        <w:t>Known Issues/Bugs to Fix</w:t>
+        <w:t>Reworked SQL backend support</w:t>
+      </w:r>
+    </w:p>
+    <w:p>
+      <w:pPr>
+        <w:pStyle w:val="Heading3"/>
+      </w:pPr>
+      <w:r>
+        <w:t>Database Schema</w:t>
+      </w:r>
+    </w:p>
+    <w:p>
+      <w:r>
+        <w:t>The new database schema will be as similar as possible to the old schema to ease migration.  Main proposed changes are the following:</w:t>
       </w:r>
     </w:p>
     <w:p>
@@ -149,70 +205,7 @@
         </w:numPr>
       </w:pPr>
       <w:r>
-        <w:t>None at present</w:t>
-      </w:r>
-    </w:p>
-    <w:p>
-      <w:pPr>
-        <w:pStyle w:val="Heading1"/>
-      </w:pPr>
-      <w:r>
-        <w:t>Design</w:t>
-      </w:r>
-    </w:p>
-    <w:p>
-      <w:pPr>
-        <w:pStyle w:val="Heading2"/>
-      </w:pPr>
-      <w:r>
-        <w:t>Reworked SQL backend support</w:t>
-      </w:r>
-    </w:p>
-    <w:p>
-      <w:r>
-        <w:t xml:space="preserve">Firstly remove the defunct </w:t>
-      </w:r>
-      <w:proofErr w:type="spellStart"/>
-      <w:r>
-        <w:t>ISqlIOManager</w:t>
-      </w:r>
-      <w:proofErr w:type="spellEnd"/>
-      <w:r>
-        <w:t xml:space="preserve"> interface and all existing </w:t>
-      </w:r>
-      <w:proofErr w:type="gramStart"/>
-      <w:r>
-        <w:t>implementations  and</w:t>
-      </w:r>
-      <w:proofErr w:type="gramEnd"/>
-      <w:r>
-        <w:t xml:space="preserve"> related classes.</w:t>
-      </w:r>
-    </w:p>
-    <w:p>
-      <w:r>
-        <w:t xml:space="preserve">Then design a new abstract base implementation that is a general ADO.Net implementation.  Define the protected abstract implementation in terms of methods that get connections, commands, </w:t>
-      </w:r>
-      <w:proofErr w:type="spellStart"/>
-      <w:r>
-        <w:t>DataTable</w:t>
-      </w:r>
-      <w:proofErr w:type="spellEnd"/>
-      <w:r>
-        <w:t xml:space="preserve"> and </w:t>
-      </w:r>
-      <w:proofErr w:type="spellStart"/>
-      <w:r>
-        <w:t>DataReader</w:t>
-      </w:r>
-      <w:proofErr w:type="spellEnd"/>
-      <w:r>
-        <w:t xml:space="preserve"> objects.</w:t>
-      </w:r>
-    </w:p>
-    <w:p>
-      <w:r>
-        <w:t>Define a new Microsoft SQL Server implementation that is heavily based on stored procedures i.e. offload much of the heavy lifting of insertion onto the database server.  Proposed procedures:</w:t>
+        <w:t>Remove all the hash fields as these reduce the data portability and with better server side indexing and use of stored procedures will become defunct</w:t>
       </w:r>
     </w:p>
     <w:p>
@@ -223,11 +216,25 @@
           <w:numId w:val="2"/>
         </w:numPr>
       </w:pPr>
-      <w:proofErr w:type="spellStart"/>
-      <w:r>
-        <w:t>CreateGraph</w:t>
-      </w:r>
-      <w:proofErr w:type="spellEnd"/>
+      <w:r>
+        <w:t xml:space="preserve">Add an additional field to NODES table for storage of Language </w:t>
+      </w:r>
+      <w:proofErr w:type="spellStart"/>
+      <w:r>
+        <w:t>Specifier</w:t>
+      </w:r>
+      <w:proofErr w:type="spellEnd"/>
+      <w:r>
+        <w:t>/</w:t>
+      </w:r>
+      <w:proofErr w:type="spellStart"/>
+      <w:r>
+        <w:t>Datatype</w:t>
+      </w:r>
+      <w:proofErr w:type="spellEnd"/>
+      <w:r>
+        <w:t xml:space="preserve"> for Literals</w:t>
+      </w:r>
     </w:p>
     <w:p>
       <w:pPr>
@@ -237,11 +244,106 @@
           <w:numId w:val="2"/>
         </w:numPr>
       </w:pPr>
-      <w:proofErr w:type="spellStart"/>
-      <w:r>
-        <w:t>DeleteGraph</w:t>
-      </w:r>
-      <w:proofErr w:type="spellEnd"/>
+      <w:r>
+        <w:t>Remove the GRAPH_TRIPLES table and instead just add a graph field to the TRIPLES table.  While this increases storage requirements slightly it will make for faster IO operations on Triples as 1 less insert/delete is required to add/remove a Triple.  This will also reduce the amount of defunct triples that remain in the database.  Plus it makes it easier to compact the database by removing unused nodes since now only in-use nodes will be mentioned in the TRIPLES table</w:t>
+      </w:r>
+      <w:bookmarkStart w:id="0" w:name="_GoBack"/>
+      <w:bookmarkEnd w:id="0"/>
+    </w:p>
+    <w:p>
+      <w:pPr>
+        <w:pStyle w:val="Heading3"/>
+      </w:pPr>
+      <w:r>
+        <w:t>General Implementation</w:t>
+      </w:r>
+    </w:p>
+    <w:p>
+      <w:r>
+        <w:t xml:space="preserve">While ideally we should </w:t>
+      </w:r>
+      <w:r>
+        <w:t xml:space="preserve">remove the defunct </w:t>
+      </w:r>
+      <w:proofErr w:type="spellStart"/>
+      <w:r>
+        <w:t>ISqlIOManager</w:t>
+      </w:r>
+      <w:proofErr w:type="spellEnd"/>
+      <w:r>
+        <w:t xml:space="preserve"> interface and all existing </w:t>
+      </w:r>
+      <w:proofErr w:type="gramStart"/>
+      <w:r>
+        <w:t>implementations  and</w:t>
+      </w:r>
+      <w:proofErr w:type="gramEnd"/>
+      <w:r>
+        <w:t xml:space="preserve"> related classes</w:t>
+      </w:r>
+      <w:r>
+        <w:t xml:space="preserve"> in practise this will not be immediately possible</w:t>
+      </w:r>
+      <w:r>
+        <w:t>.</w:t>
+      </w:r>
+      <w:r>
+        <w:t xml:space="preserve">  Obsolete messages should be changed to indicate the classes are legacy and no longer fully support and </w:t>
+      </w:r>
+      <w:r>
+        <w:rPr>
+          <w:b/>
+        </w:rPr>
+        <w:t>will</w:t>
+      </w:r>
+      <w:r>
+        <w:t xml:space="preserve"> be removed at a future date TBC.</w:t>
+      </w:r>
+    </w:p>
+    <w:p>
+      <w:r>
+        <w:lastRenderedPageBreak/>
+        <w:t>D</w:t>
+      </w:r>
+      <w:r>
+        <w:t xml:space="preserve">esign a new abstract base implementation that is a general ADO.Net implementation.  Define the protected abstract implementation in terms of methods that get connections, commands, </w:t>
+      </w:r>
+      <w:proofErr w:type="spellStart"/>
+      <w:r>
+        <w:t>DataTable</w:t>
+      </w:r>
+      <w:proofErr w:type="spellEnd"/>
+      <w:r>
+        <w:t xml:space="preserve"> and </w:t>
+      </w:r>
+      <w:proofErr w:type="spellStart"/>
+      <w:r>
+        <w:t>DataReader</w:t>
+      </w:r>
+      <w:proofErr w:type="spellEnd"/>
+      <w:r>
+        <w:t xml:space="preserve"> objects.</w:t>
+      </w:r>
+      <w:r>
+        <w:t xml:space="preserve">  New implementations should have new class names to distinguish them from the old implementations, old implementations must detect when a user attempts to use them with an old format database and throw an error.</w:t>
+      </w:r>
+    </w:p>
+    <w:p>
+      <w:r>
+        <w:t xml:space="preserve">Define a new </w:t>
+      </w:r>
+      <w:r>
+        <w:t xml:space="preserve">abstract </w:t>
+      </w:r>
+      <w:r>
+        <w:t>implementation</w:t>
+      </w:r>
+      <w:r>
+        <w:t xml:space="preserve"> deriving from this ADO.Net implementation</w:t>
+      </w:r>
+      <w:r>
+        <w:t xml:space="preserve"> that is heavily based on stored procedures i.e. offload much of the heavy lifting of insertion onto the database server.  Proposed procedures:</w:t>
+      </w:r>
     </w:p>
     <w:p>
       <w:pPr>
@@ -253,7 +355,7 @@
       </w:pPr>
       <w:proofErr w:type="spellStart"/>
       <w:r>
-        <w:t>AssertTriple</w:t>
+        <w:t>CreateGraph</w:t>
       </w:r>
       <w:proofErr w:type="spellEnd"/>
     </w:p>
@@ -267,7 +369,7 @@
       </w:pPr>
       <w:proofErr w:type="spellStart"/>
       <w:r>
-        <w:t>RetractTriple</w:t>
+        <w:t>DeleteGraph</w:t>
       </w:r>
       <w:proofErr w:type="spellEnd"/>
     </w:p>
@@ -281,7 +383,7 @@
       </w:pPr>
       <w:proofErr w:type="spellStart"/>
       <w:r>
-        <w:t>GetGraphTriples</w:t>
+        <w:t>AssertTriple</w:t>
       </w:r>
       <w:proofErr w:type="spellEnd"/>
     </w:p>
@@ -295,12 +397,9 @@
       </w:pPr>
       <w:proofErr w:type="spellStart"/>
       <w:r>
-        <w:t>GetTriplesWith</w:t>
-      </w:r>
-      <w:proofErr w:type="spellEnd"/>
-      <w:r>
-        <w:t xml:space="preserve"> – all variants</w:t>
-      </w:r>
+        <w:t>RetractTriple</w:t>
+      </w:r>
+      <w:proofErr w:type="spellEnd"/>
     </w:p>
     <w:p>
       <w:pPr>
@@ -312,6 +411,37 @@
       </w:pPr>
       <w:proofErr w:type="spellStart"/>
       <w:r>
+        <w:t>GetGraphTriples</w:t>
+      </w:r>
+      <w:proofErr w:type="spellEnd"/>
+    </w:p>
+    <w:p>
+      <w:pPr>
+        <w:pStyle w:val="ListParagraph"/>
+        <w:numPr>
+          <w:ilvl w:val="0"/>
+          <w:numId w:val="2"/>
+        </w:numPr>
+      </w:pPr>
+      <w:proofErr w:type="spellStart"/>
+      <w:r>
+        <w:t>GetTriplesWith</w:t>
+      </w:r>
+      <w:proofErr w:type="spellEnd"/>
+      <w:r>
+        <w:t xml:space="preserve"> – all variants</w:t>
+      </w:r>
+    </w:p>
+    <w:p>
+      <w:pPr>
+        <w:pStyle w:val="ListParagraph"/>
+        <w:numPr>
+          <w:ilvl w:val="0"/>
+          <w:numId w:val="2"/>
+        </w:numPr>
+      </w:pPr>
+      <w:proofErr w:type="spellStart"/>
+      <w:r>
         <w:t>GetNode</w:t>
       </w:r>
       <w:proofErr w:type="spellEnd"/>
@@ -321,16 +451,54 @@
     </w:p>
     <w:p>
       <w:r>
-        <w:t xml:space="preserve">Allow the implementation to operate in either materialised/virtual mode.  In materialised mode retrieving Triples gets the full Nodes values for all Nodes.  In virtual mode it takes advantage of the </w:t>
-      </w:r>
-      <w:r>
-        <w:lastRenderedPageBreak/>
-        <w:t>new virtualised storage implementation so that only IDs are retrieved and the values only get retrieved when needed.</w:t>
+        <w:t xml:space="preserve">Then define implementations of this for both Microsoft SQL Server and MySQL.  Test against both local SQL Server instances and against SQL Server Azure (to see whether it can fulfil the Microsoft use case for which </w:t>
+      </w:r>
+      <w:proofErr w:type="spellStart"/>
+      <w:r>
+        <w:t>dotNetRDF</w:t>
+      </w:r>
+      <w:proofErr w:type="spellEnd"/>
+      <w:r>
+        <w:t xml:space="preserve"> is being considered).</w:t>
+      </w:r>
+    </w:p>
+    <w:p>
+      <w:pPr>
+        <w:pStyle w:val="Heading3"/>
+      </w:pPr>
+      <w:r>
+        <w:t xml:space="preserve">Specialised </w:t>
+      </w:r>
+      <w:proofErr w:type="spellStart"/>
+      <w:r>
+        <w:t>Implemention</w:t>
+      </w:r>
+      <w:proofErr w:type="spellEnd"/>
+    </w:p>
+    <w:p>
+      <w:r>
+        <w:t>If the time permitting virtualised triple and nodes feature is both implemented and deemed viable then a</w:t>
+      </w:r>
+      <w:r>
+        <w:t>llow the implementation to operate in either materialised/virtual mode.  In materialised mode retrieving Triples gets the full Nodes values for all Nodes.  In virtual mode it takes advantage of the new virtualised storage implementation so that only IDs are retrieved and the values only get retrieved when needed.</w:t>
       </w:r>
     </w:p>
     <w:p>
       <w:r>
         <w:t>Ensure that appropriate caching is used at the API end to avoid both unnecessary trips to the database and so that when operating in virtual mode a Node ID always returns the same virtual node instance (as far as possible).</w:t>
+      </w:r>
+    </w:p>
+    <w:p>
+      <w:pPr>
+        <w:pStyle w:val="Heading3"/>
+      </w:pPr>
+      <w:r>
+        <w:t>Upgrade Path</w:t>
+      </w:r>
+    </w:p>
+    <w:p>
+      <w:r>
+        <w:t>Provide an upgrade tool or path (separately to the core library) that allows existing stores to be cleanly upgraded to new stores.  Best way to do this is probably to have an import script that can read the legacy database format and import into a new clean database.  This is better than trying to upgrade the database in place as it avoids any issues with destroying existing data</w:t>
       </w:r>
     </w:p>
     <w:p>
@@ -374,19 +542,12 @@
         <w:t>must not</w:t>
       </w:r>
       <w:r>
-        <w:t xml:space="preserve"> inherit from the classes they are </w:t>
-      </w:r>
-      <w:proofErr w:type="spellStart"/>
-      <w:r>
-        <w:t>virtualising</w:t>
-      </w:r>
-      <w:proofErr w:type="spellEnd"/>
-      <w:r>
-        <w:t xml:space="preserve"> as they must have explicit casts available that let them be cast to the appropriate type.  Once a cast has happened an implementation should cache the cast of itself internally so it can be reused for future casts.</w:t>
-      </w:r>
-    </w:p>
-    <w:p>
-      <w:r>
+        <w:t xml:space="preserve"> inherit from the classes they are virtualising as they must have explicit casts available that let them be cast to the appropriate type.  Once a cast has happened an implementation should cache the cast of itself internally so it can be reused for future casts.</w:t>
+      </w:r>
+    </w:p>
+    <w:p>
+      <w:r>
+        <w:lastRenderedPageBreak/>
         <w:t xml:space="preserve">Define a generic interface </w:t>
       </w:r>
       <w:proofErr w:type="spellStart"/>
@@ -427,11 +588,11 @@
 </file>
 
 <file path=word/numbering.xml><?xml version="1.0" encoding="utf-8"?>
-<w:numbering xmlns:ve="http://schemas.openxmlformats.org/markup-compatibility/2006" xmlns:o="urn:schemas-microsoft-com:office:office" xmlns:r="http://schemas.openxmlformats.org/officeDocument/2006/relationships" xmlns:m="http://schemas.openxmlformats.org/officeDocument/2006/math" xmlns:v="urn:schemas-microsoft-com:vml" xmlns:wp="http://schemas.openxmlformats.org/drawingml/2006/wordprocessingDrawing" xmlns:w10="urn:schemas-microsoft-com:office:word" xmlns:w="http://schemas.openxmlformats.org/wordprocessingml/2006/main" xmlns:wne="http://schemas.microsoft.com/office/word/2006/wordml">
+<w:numbering xmlns:wpc="http://schemas.microsoft.com/office/word/2010/wordprocessingCanvas" xmlns:mc="http://schemas.openxmlformats.org/markup-compatibility/2006" xmlns:o="urn:schemas-microsoft-com:office:office" xmlns:r="http://schemas.openxmlformats.org/officeDocument/2006/relationships" xmlns:m="http://schemas.openxmlformats.org/officeDocument/2006/math" xmlns:v="urn:schemas-microsoft-com:vml" xmlns:wp14="http://schemas.microsoft.com/office/word/2010/wordprocessingDrawing" xmlns:wp="http://schemas.openxmlformats.org/drawingml/2006/wordprocessingDrawing" xmlns:w10="urn:schemas-microsoft-com:office:word" xmlns:w="http://schemas.openxmlformats.org/wordprocessingml/2006/main" xmlns:w14="http://schemas.microsoft.com/office/word/2010/wordml" xmlns:wpg="http://schemas.microsoft.com/office/word/2010/wordprocessingGroup" xmlns:wpi="http://schemas.microsoft.com/office/word/2010/wordprocessingInk" xmlns:wne="http://schemas.microsoft.com/office/word/2006/wordml" xmlns:wps="http://schemas.microsoft.com/office/word/2010/wordprocessingShape" mc:Ignorable="w14 wp14">
   <w:abstractNum w:abstractNumId="0">
     <w:nsid w:val="38526507"/>
     <w:multiLevelType w:val="hybridMultilevel"/>
-    <w:tmpl w:val="EF8C613C"/>
+    <w:tmpl w:val="0178C988"/>
     <w:lvl w:ilvl="0" w:tplc="08090001">
       <w:start w:val="1"/>
       <w:numFmt w:val="bullet"/>
@@ -664,7 +825,7 @@
 </file>
 
 <file path=word/styles.xml><?xml version="1.0" encoding="utf-8"?>
-<w:styles xmlns:r="http://schemas.openxmlformats.org/officeDocument/2006/relationships" xmlns:w="http://schemas.openxmlformats.org/wordprocessingml/2006/main">
+<w:styles xmlns:mc="http://schemas.openxmlformats.org/markup-compatibility/2006" xmlns:r="http://schemas.openxmlformats.org/officeDocument/2006/relationships" xmlns:w="http://schemas.openxmlformats.org/wordprocessingml/2006/main" xmlns:w14="http://schemas.microsoft.com/office/word/2010/wordml" mc:Ignorable="w14">
   <w:docDefaults>
     <w:rPrDefault>
       <w:rPr>
@@ -871,6 +1032,28 @@
       <w:szCs w:val="26"/>
     </w:rPr>
   </w:style>
+  <w:style w:type="paragraph" w:styleId="Heading3">
+    <w:name w:val="heading 3"/>
+    <w:basedOn w:val="Normal"/>
+    <w:next w:val="Normal"/>
+    <w:link w:val="Heading3Char"/>
+    <w:uiPriority w:val="9"/>
+    <w:unhideWhenUsed/>
+    <w:qFormat/>
+    <w:rsid w:val="00FA2FE6"/>
+    <w:pPr>
+      <w:keepNext/>
+      <w:keepLines/>
+      <w:spacing w:before="200" w:after="0"/>
+      <w:outlineLvl w:val="2"/>
+    </w:pPr>
+    <w:rPr>
+      <w:rFonts w:asciiTheme="majorHAnsi" w:eastAsiaTheme="majorEastAsia" w:hAnsiTheme="majorHAnsi" w:cstheme="majorBidi"/>
+      <w:b/>
+      <w:bCs/>
+      <w:color w:val="4F81BD" w:themeColor="accent1"/>
+    </w:rPr>
+  </w:style>
   <w:style w:type="character" w:default="1" w:styleId="DefaultParagraphFont">
     <w:name w:val="Default Paragraph Font"/>
     <w:uiPriority w:val="1"/>
@@ -882,7 +1065,6 @@
     <w:uiPriority w:val="99"/>
     <w:semiHidden/>
     <w:unhideWhenUsed/>
-    <w:qFormat/>
     <w:tblPr>
       <w:tblInd w:w="0" w:type="dxa"/>
       <w:tblCellMar>
@@ -969,6 +1151,209 @@
       <w:sz w:val="16"/>
       <w:szCs w:val="16"/>
     </w:rPr>
+  </w:style>
+  <w:style w:type="character" w:customStyle="1" w:styleId="Heading3Char">
+    <w:name w:val="Heading 3 Char"/>
+    <w:basedOn w:val="DefaultParagraphFont"/>
+    <w:link w:val="Heading3"/>
+    <w:uiPriority w:val="9"/>
+    <w:rsid w:val="00FA2FE6"/>
+    <w:rPr>
+      <w:rFonts w:asciiTheme="majorHAnsi" w:eastAsiaTheme="majorEastAsia" w:hAnsiTheme="majorHAnsi" w:cstheme="majorBidi"/>
+      <w:b/>
+      <w:bCs/>
+      <w:color w:val="4F81BD" w:themeColor="accent1"/>
+    </w:rPr>
+  </w:style>
+</w:styles>
+</file>
+
+<file path=word/stylesWithEffects.xml><?xml version="1.0" encoding="utf-8"?>
+<w:styles xmlns:wpc="http://schemas.microsoft.com/office/word/2010/wordprocessingCanvas" xmlns:mc="http://schemas.openxmlformats.org/markup-compatibility/2006" xmlns:o="urn:schemas-microsoft-com:office:office" xmlns:r="http://schemas.openxmlformats.org/officeDocument/2006/relationships" xmlns:m="http://schemas.openxmlformats.org/officeDocument/2006/math" xmlns:v="urn:schemas-microsoft-com:vml" xmlns:wp14="http://schemas.microsoft.com/office/word/2010/wordprocessingDrawing" xmlns:wp="http://schemas.openxmlformats.org/drawingml/2006/wordprocessingDrawing" xmlns:w10="urn:schemas-microsoft-com:office:word" xmlns:w="http://schemas.openxmlformats.org/wordprocessingml/2006/main" xmlns:w14="http://schemas.microsoft.com/office/word/2010/wordml" xmlns:wpg="http://schemas.microsoft.com/office/word/2010/wordprocessingGroup" xmlns:wpi="http://schemas.microsoft.com/office/word/2010/wordprocessingInk" xmlns:wne="http://schemas.microsoft.com/office/word/2006/wordml" xmlns:wps="http://schemas.microsoft.com/office/word/2010/wordprocessingShape" mc:Ignorable="w14 wp14">
+  <w:docDefaults>
+    <w:rPrDefault>
+      <w:rPr>
+        <w:rFonts w:asciiTheme="minorHAnsi" w:eastAsiaTheme="minorEastAsia" w:hAnsiTheme="minorHAnsi" w:cstheme="minorBidi"/>
+        <w:sz w:val="22"/>
+        <w:szCs w:val="22"/>
+        <w:lang w:val="en-GB" w:eastAsia="en-GB" w:bidi="ar-SA"/>
+      </w:rPr>
+    </w:rPrDefault>
+    <w:pPrDefault>
+      <w:pPr>
+        <w:spacing w:after="200" w:line="276" w:lineRule="auto"/>
+      </w:pPr>
+    </w:pPrDefault>
+  </w:docDefaults>
+  <w:latentStyles w:defLockedState="0" w:defUIPriority="99" w:defSemiHidden="1" w:defUnhideWhenUsed="1" w:defQFormat="0" w:count="267">
+    <w:lsdException w:name="Normal" w:semiHidden="0" w:uiPriority="0" w:unhideWhenUsed="0" w:qFormat="1"/>
+    <w:lsdException w:name="heading 1" w:semiHidden="0" w:uiPriority="9" w:unhideWhenUsed="0" w:qFormat="1"/>
+    <w:lsdException w:name="heading 2" w:uiPriority="9" w:qFormat="1"/>
+    <w:lsdException w:name="heading 3" w:uiPriority="9" w:qFormat="1"/>
+    <w:lsdException w:name="heading 4" w:uiPriority="9" w:qFormat="1"/>
+    <w:lsdException w:name="heading 5" w:uiPriority="9" w:qFormat="1"/>
+    <w:lsdException w:name="heading 6" w:uiPriority="9" w:qFormat="1"/>
+    <w:lsdException w:name="heading 7" w:uiPriority="9" w:qFormat="1"/>
+    <w:lsdException w:name="heading 8" w:uiPriority="9" w:qFormat="1"/>
+    <w:lsdException w:name="heading 9" w:uiPriority="9" w:qFormat="1"/>
+    <w:lsdException w:name="toc 1" w:uiPriority="39"/>
+    <w:lsdException w:name="toc 2" w:uiPriority="39"/>
+    <w:lsdException w:name="toc 3" w:uiPriority="39"/>
+    <w:lsdException w:name="toc 4" w:uiPriority="39"/>
+    <w:lsdException w:name="toc 5" w:uiPriority="39"/>
+    <w:lsdException w:name="toc 6" w:uiPriority="39"/>
+    <w:lsdException w:name="toc 7" w:uiPriority="39"/>
+    <w:lsdException w:name="toc 8" w:uiPriority="39"/>
+    <w:lsdException w:name="toc 9" w:uiPriority="39"/>
+    <w:lsdException w:name="caption" w:uiPriority="35" w:qFormat="1"/>
+    <w:lsdException w:name="Title" w:semiHidden="0" w:uiPriority="10" w:unhideWhenUsed="0" w:qFormat="1"/>
+    <w:lsdException w:name="Default Paragraph Font" w:uiPriority="1"/>
+    <w:lsdException w:name="Subtitle" w:semiHidden="0" w:uiPriority="11" w:unhideWhenUsed="0" w:qFormat="1"/>
+    <w:lsdException w:name="Strong" w:semiHidden="0" w:uiPriority="22" w:unhideWhenUsed="0" w:qFormat="1"/>
+    <w:lsdException w:name="Emphasis" w:semiHidden="0" w:uiPriority="20" w:unhideWhenUsed="0" w:qFormat="1"/>
+    <w:lsdException w:name="Table Grid" w:semiHidden="0" w:uiPriority="59" w:unhideWhenUsed="0"/>
+    <w:lsdException w:name="Placeholder Text" w:unhideWhenUsed="0"/>
+    <w:lsdException w:name="No Spacing" w:semiHidden="0" w:uiPriority="1" w:unhideWhenUsed="0" w:qFormat="1"/>
+    <w:lsdException w:name="Light Shading" w:semiHidden="0" w:uiPriority="60" w:unhideWhenUsed="0"/>
+    <w:lsdException w:name="Light List" w:semiHidden="0" w:uiPriority="61" w:unhideWhenUsed="0"/>
+    <w:lsdException w:name="Light Grid" w:semiHidden="0" w:uiPriority="62" w:unhideWhenUsed="0"/>
+    <w:lsdException w:name="Medium Shading 1" w:semiHidden="0" w:uiPriority="63" w:unhideWhenUsed="0"/>
+    <w:lsdException w:name="Medium Shading 2" w:semiHidden="0" w:uiPriority="64" w:unhideWhenUsed="0"/>
+    <w:lsdException w:name="Medium List 1" w:semiHidden="0" w:uiPriority="65" w:unhideWhenUsed="0"/>
+    <w:lsdException w:name="Medium List 2" w:semiHidden="0" w:uiPriority="66" w:unhideWhenUsed="0"/>
+    <w:lsdException w:name="Medium Grid 1" w:semiHidden="0" w:uiPriority="67" w:unhideWhenUsed="0"/>
+    <w:lsdException w:name="Medium Grid 2" w:semiHidden="0" w:uiPriority="68" w:unhideWhenUsed="0"/>
+    <w:lsdException w:name="Medium Grid 3" w:semiHidden="0" w:uiPriority="69" w:unhideWhenUsed="0"/>
+    <w:lsdException w:name="Dark List" w:semiHidden="0" w:uiPriority="70" w:unhideWhenUsed="0"/>
+    <w:lsdException w:name="Colorful Shading" w:semiHidden="0" w:uiPriority="71" w:unhideWhenUsed="0"/>
+    <w:lsdException w:name="Colorful List" w:semiHidden="0" w:uiPriority="72" w:unhideWhenUsed="0"/>
+    <w:lsdException w:name="Colorful Grid" w:semiHidden="0" w:uiPriority="73" w:unhideWhenUsed="0"/>
+    <w:lsdException w:name="Light Shading Accent 1" w:semiHidden="0" w:uiPriority="60" w:unhideWhenUsed="0"/>
+    <w:lsdException w:name="Light List Accent 1" w:semiHidden="0" w:uiPriority="61" w:unhideWhenUsed="0"/>
+    <w:lsdException w:name="Light Grid Accent 1" w:semiHidden="0" w:uiPriority="62" w:unhideWhenUsed="0"/>
+    <w:lsdException w:name="Medium Shading 1 Accent 1" w:semiHidden="0" w:uiPriority="63" w:unhideWhenUsed="0"/>
+    <w:lsdException w:name="Medium Shading 2 Accent 1" w:semiHidden="0" w:uiPriority="64" w:unhideWhenUsed="0"/>
+    <w:lsdException w:name="Medium List 1 Accent 1" w:semiHidden="0" w:uiPriority="65" w:unhideWhenUsed="0"/>
+    <w:lsdException w:name="Revision" w:unhideWhenUsed="0"/>
+    <w:lsdException w:name="List Paragraph" w:semiHidden="0" w:uiPriority="34" w:unhideWhenUsed="0" w:qFormat="1"/>
+    <w:lsdException w:name="Quote" w:semiHidden="0" w:uiPriority="29" w:unhideWhenUsed="0" w:qFormat="1"/>
+    <w:lsdException w:name="Intense Quote" w:semiHidden="0" w:uiPriority="30" w:unhideWhenUsed="0" w:qFormat="1"/>
+    <w:lsdException w:name="Medium List 2 Accent 1" w:semiHidden="0" w:uiPriority="66" w:unhideWhenUsed="0"/>
+    <w:lsdException w:name="Medium Grid 1 Accent 1" w:semiHidden="0" w:uiPriority="67" w:unhideWhenUsed="0"/>
+    <w:lsdException w:name="Medium Grid 2 Accent 1" w:semiHidden="0" w:uiPriority="68" w:unhideWhenUsed="0"/>
+    <w:lsdException w:name="Medium Grid 3 Accent 1" w:semiHidden="0" w:uiPriority="69" w:unhideWhenUsed="0"/>
+    <w:lsdException w:name="Dark List Accent 1" w:semiHidden="0" w:uiPriority="70" w:unhideWhenUsed="0"/>
+    <w:lsdException w:name="Colorful Shading Accent 1" w:semiHidden="0" w:uiPriority="71" w:unhideWhenUsed="0"/>
+    <w:lsdException w:name="Colorful List Accent 1" w:semiHidden="0" w:uiPriority="72" w:unhideWhenUsed="0"/>
+    <w:lsdException w:name="Colorful Grid Accent 1" w:semiHidden="0" w:uiPriority="73" w:unhideWhenUsed="0"/>
+    <w:lsdException w:name="Light Shading Accent 2" w:semiHidden="0" w:uiPriority="60" w:unhideWhenUsed="0"/>
+    <w:lsdException w:name="Light List Accent 2" w:semiHidden="0" w:uiPriority="61" w:unhideWhenUsed="0"/>
+    <w:lsdException w:name="Light Grid Accent 2" w:semiHidden="0" w:uiPriority="62" w:unhideWhenUsed="0"/>
+    <w:lsdException w:name="Medium Shading 1 Accent 2" w:semiHidden="0" w:uiPriority="63" w:unhideWhenUsed="0"/>
+    <w:lsdException w:name="Medium Shading 2 Accent 2" w:semiHidden="0" w:uiPriority="64" w:unhideWhenUsed="0"/>
+    <w:lsdException w:name="Medium List 1 Accent 2" w:semiHidden="0" w:uiPriority="65" w:unhideWhenUsed="0"/>
+    <w:lsdException w:name="Medium List 2 Accent 2" w:semiHidden="0" w:uiPriority="66" w:unhideWhenUsed="0"/>
+    <w:lsdException w:name="Medium Grid 1 Accent 2" w:semiHidden="0" w:uiPriority="67" w:unhideWhenUsed="0"/>
+    <w:lsdException w:name="Medium Grid 2 Accent 2" w:semiHidden="0" w:uiPriority="68" w:unhideWhenUsed="0"/>
+    <w:lsdException w:name="Medium Grid 3 Accent 2" w:semiHidden="0" w:uiPriority="69" w:unhideWhenUsed="0"/>
+    <w:lsdException w:name="Dark List Accent 2" w:semiHidden="0" w:uiPriority="70" w:unhideWhenUsed="0"/>
+    <w:lsdException w:name="Colorful Shading Accent 2" w:semiHidden="0" w:uiPriority="71" w:unhideWhenUsed="0"/>
+    <w:lsdException w:name="Colorful List Accent 2" w:semiHidden="0" w:uiPriority="72" w:unhideWhenUsed="0"/>
+    <w:lsdException w:name="Colorful Grid Accent 2" w:semiHidden="0" w:uiPriority="73" w:unhideWhenUsed="0"/>
+    <w:lsdException w:name="Light Shading Accent 3" w:semiHidden="0" w:uiPriority="60" w:unhideWhenUsed="0"/>
+    <w:lsdException w:name="Light List Accent 3" w:semiHidden="0" w:uiPriority="61" w:unhideWhenUsed="0"/>
+    <w:lsdException w:name="Light Grid Accent 3" w:semiHidden="0" w:uiPriority="62" w:unhideWhenUsed="0"/>
+    <w:lsdException w:name="Medium Shading 1 Accent 3" w:semiHidden="0" w:uiPriority="63" w:unhideWhenUsed="0"/>
+    <w:lsdException w:name="Medium Shading 2 Accent 3" w:semiHidden="0" w:uiPriority="64" w:unhideWhenUsed="0"/>
+    <w:lsdException w:name="Medium List 1 Accent 3" w:semiHidden="0" w:uiPriority="65" w:unhideWhenUsed="0"/>
+    <w:lsdException w:name="Medium List 2 Accent 3" w:semiHidden="0" w:uiPriority="66" w:unhideWhenUsed="0"/>
+    <w:lsdException w:name="Medium Grid 1 Accent 3" w:semiHidden="0" w:uiPriority="67" w:unhideWhenUsed="0"/>
+    <w:lsdException w:name="Medium Grid 2 Accent 3" w:semiHidden="0" w:uiPriority="68" w:unhideWhenUsed="0"/>
+    <w:lsdException w:name="Medium Grid 3 Accent 3" w:semiHidden="0" w:uiPriority="69" w:unhideWhenUsed="0"/>
+    <w:lsdException w:name="Dark List Accent 3" w:semiHidden="0" w:uiPriority="70" w:unhideWhenUsed="0"/>
+    <w:lsdException w:name="Colorful Shading Accent 3" w:semiHidden="0" w:uiPriority="71" w:unhideWhenUsed="0"/>
+    <w:lsdException w:name="Colorful List Accent 3" w:semiHidden="0" w:uiPriority="72" w:unhideWhenUsed="0"/>
+    <w:lsdException w:name="Colorful Grid Accent 3" w:semiHidden="0" w:uiPriority="73" w:unhideWhenUsed="0"/>
+    <w:lsdException w:name="Light Shading Accent 4" w:semiHidden="0" w:uiPriority="60" w:unhideWhenUsed="0"/>
+    <w:lsdException w:name="Light List Accent 4" w:semiHidden="0" w:uiPriority="61" w:unhideWhenUsed="0"/>
+    <w:lsdException w:name="Light Grid Accent 4" w:semiHidden="0" w:uiPriority="62" w:unhideWhenUsed="0"/>
+    <w:lsdException w:name="Medium Shading 1 Accent 4" w:semiHidden="0" w:uiPriority="63" w:unhideWhenUsed="0"/>
+    <w:lsdException w:name="Medium Shading 2 Accent 4" w:semiHidden="0" w:uiPriority="64" w:unhideWhenUsed="0"/>
+    <w:lsdException w:name="Medium List 1 Accent 4" w:semiHidden="0" w:uiPriority="65" w:unhideWhenUsed="0"/>
+    <w:lsdException w:name="Medium List 2 Accent 4" w:semiHidden="0" w:uiPriority="66" w:unhideWhenUsed="0"/>
+    <w:lsdException w:name="Medium Grid 1 Accent 4" w:semiHidden="0" w:uiPriority="67" w:unhideWhenUsed="0"/>
+    <w:lsdException w:name="Medium Grid 2 Accent 4" w:semiHidden="0" w:uiPriority="68" w:unhideWhenUsed="0"/>
+    <w:lsdException w:name="Medium Grid 3 Accent 4" w:semiHidden="0" w:uiPriority="69" w:unhideWhenUsed="0"/>
+    <w:lsdException w:name="Dark List Accent 4" w:semiHidden="0" w:uiPriority="70" w:unhideWhenUsed="0"/>
+    <w:lsdException w:name="Colorful Shading Accent 4" w:semiHidden="0" w:uiPriority="71" w:unhideWhenUsed="0"/>
+    <w:lsdException w:name="Colorful List Accent 4" w:semiHidden="0" w:uiPriority="72" w:unhideWhenUsed="0"/>
+    <w:lsdException w:name="Colorful Grid Accent 4" w:semiHidden="0" w:uiPriority="73" w:unhideWhenUsed="0"/>
+    <w:lsdException w:name="Light Shading Accent 5" w:semiHidden="0" w:uiPriority="60" w:unhideWhenUsed="0"/>
+    <w:lsdException w:name="Light List Accent 5" w:semiHidden="0" w:uiPriority="61" w:unhideWhenUsed="0"/>
+    <w:lsdException w:name="Light Grid Accent 5" w:semiHidden="0" w:uiPriority="62" w:unhideWhenUsed="0"/>
+    <w:lsdException w:name="Medium Shading 1 Accent 5" w:semiHidden="0" w:uiPriority="63" w:unhideWhenUsed="0"/>
+    <w:lsdException w:name="Medium Shading 2 Accent 5" w:semiHidden="0" w:uiPriority="64" w:unhideWhenUsed="0"/>
+    <w:lsdException w:name="Medium List 1 Accent 5" w:semiHidden="0" w:uiPriority="65" w:unhideWhenUsed="0"/>
+    <w:lsdException w:name="Medium List 2 Accent 5" w:semiHidden="0" w:uiPriority="66" w:unhideWhenUsed="0"/>
+    <w:lsdException w:name="Medium Grid 1 Accent 5" w:semiHidden="0" w:uiPriority="67" w:unhideWhenUsed="0"/>
+    <w:lsdException w:name="Medium Grid 2 Accent 5" w:semiHidden="0" w:uiPriority="68" w:unhideWhenUsed="0"/>
+    <w:lsdException w:name="Medium Grid 3 Accent 5" w:semiHidden="0" w:uiPriority="69" w:unhideWhenUsed="0"/>
+    <w:lsdException w:name="Dark List Accent 5" w:semiHidden="0" w:uiPriority="70" w:unhideWhenUsed="0"/>
+    <w:lsdException w:name="Colorful Shading Accent 5" w:semiHidden="0" w:uiPriority="71" w:unhideWhenUsed="0"/>
+    <w:lsdException w:name="Colorful List Accent 5" w:semiHidden="0" w:uiPriority="72" w:unhideWhenUsed="0"/>
+    <w:lsdException w:name="Colorful Grid Accent 5" w:semiHidden="0" w:uiPriority="73" w:unhideWhenUsed="0"/>
+    <w:lsdException w:name="Light Shading Accent 6" w:semiHidden="0" w:uiPriority="60" w:unhideWhenUsed="0"/>
+    <w:lsdException w:name="Light List Accent 6" w:semiHidden="0" w:uiPriority="61" w:unhideWhenUsed="0"/>
+    <w:lsdException w:name="Light Grid Accent 6" w:semiHidden="0" w:uiPriority="62" w:unhideWhenUsed="0"/>
+    <w:lsdException w:name="Medium Shading 1 Accent 6" w:semiHidden="0" w:uiPriority="63" w:unhideWhenUsed="0"/>
+    <w:lsdException w:name="Medium Shading 2 Accent 6" w:semiHidden="0" w:uiPriority="64" w:unhideWhenUsed="0"/>
+    <w:lsdException w:name="Medium List 1 Accent 6" w:semiHidden="0" w:uiPriority="65" w:unhideWhenUsed="0"/>
+    <w:lsdException w:name="Medium List 2 Accent 6" w:semiHidden="0" w:uiPriority="66" w:unhideWhenUsed="0"/>
+    <w:lsdException w:name="Medium Grid 1 Accent 6" w:semiHidden="0" w:uiPriority="67" w:unhideWhenUsed="0"/>
+    <w:lsdException w:name="Medium Grid 2 Accent 6" w:semiHidden="0" w:uiPriority="68" w:unhideWhenUsed="0"/>
+    <w:lsdException w:name="Medium Grid 3 Accent 6" w:semiHidden="0" w:uiPriority="69" w:unhideWhenUsed="0"/>
+    <w:lsdException w:name="Dark List Accent 6" w:semiHidden="0" w:uiPriority="70" w:unhideWhenUsed="0"/>
+    <w:lsdException w:name="Colorful Shading Accent 6" w:semiHidden="0" w:uiPriority="71" w:unhideWhenUsed="0"/>
+    <w:lsdException w:name="Colorful List Accent 6" w:semiHidden="0" w:uiPriority="72" w:unhideWhenUsed="0"/>
+    <w:lsdException w:name="Colorful Grid Accent 6" w:semiHidden="0" w:uiPriority="73" w:unhideWhenUsed="0"/>
+    <w:lsdException w:name="Subtle Emphasis" w:semiHidden="0" w:uiPriority="19" w:unhideWhenUsed="0" w:qFormat="1"/>
+    <w:lsdException w:name="Intense Emphasis" w:semiHidden="0" w:uiPriority="21" w:unhideWhenUsed="0" w:qFormat="1"/>
+    <w:lsdException w:name="Subtle Reference" w:semiHidden="0" w:uiPriority="31" w:unhideWhenUsed="0" w:qFormat="1"/>
+    <w:lsdException w:name="Intense Reference" w:semiHidden="0" w:uiPriority="32" w:unhideWhenUsed="0" w:qFormat="1"/>
+    <w:lsdException w:name="Book Title" w:semiHidden="0" w:uiPriority="33" w:unhideWhenUsed="0" w:qFormat="1"/>
+    <w:lsdException w:name="Bibliography" w:uiPriority="37"/>
+    <w:lsdException w:name="TOC Heading" w:uiPriority="39" w:qFormat="1"/>
+  </w:latentStyles>
+  <w:style w:type="paragraph" w:default="1" w:styleId="Normal">
+    <w:name w:val="Normal"/>
+    <w:qFormat/>
+  </w:style>
+  <w:style w:type="character" w:default="1" w:styleId="DefaultParagraphFont">
+    <w:name w:val="Default Paragraph Font"/>
+    <w:uiPriority w:val="1"/>
+    <w:semiHidden/>
+    <w:unhideWhenUsed/>
+  </w:style>
+  <w:style w:type="table" w:default="1" w:styleId="TableNormal">
+    <w:name w:val="Normal Table"/>
+    <w:uiPriority w:val="99"/>
+    <w:semiHidden/>
+    <w:unhideWhenUsed/>
+    <w:tblPr>
+      <w:tblInd w:w="0" w:type="dxa"/>
+      <w:tblCellMar>
+        <w:top w:w="0" w:type="dxa"/>
+        <w:left w:w="108" w:type="dxa"/>
+        <w:bottom w:w="0" w:type="dxa"/>
+        <w:right w:w="108" w:type="dxa"/>
+      </w:tblCellMar>
+    </w:tblPr>
+  </w:style>
+  <w:style w:type="numbering" w:default="1" w:styleId="NoList">
+    <w:name w:val="No List"/>
+    <w:uiPriority w:val="99"/>
+    <w:semiHidden/>
+    <w:unhideWhenUsed/>
   </w:style>
 </w:styles>
 </file>
@@ -1261,7 +1646,7 @@
 </file>
 
 <file path=customXml/itemProps1.xml><?xml version="1.0" encoding="utf-8"?>
-<ds:datastoreItem xmlns:ds="http://schemas.openxmlformats.org/officeDocument/2006/customXml" ds:itemID="{127F3DDC-2825-4C87-B72B-FB6E1B211EFF}">
+<ds:datastoreItem xmlns:ds="http://schemas.openxmlformats.org/officeDocument/2006/customXml" ds:itemID="{85C178AB-D6AA-4F7D-89D6-B00463A84057}">
   <ds:schemaRefs>
     <ds:schemaRef ds:uri="http://schemas.openxmlformats.org/officeDocument/2006/bibliography"/>
   </ds:schemaRefs>

</xml_diff>

<commit_message>
Updated Design Document and Solution Files
</commit_message>
<xml_diff>
--- a/Design/dotNetRDF 0.4.3 Design.docx
+++ b/Design/dotNetRDF 0.4.3 Design.docx
@@ -1,6 +1,6 @@
 
 <file path=word/document.xml><?xml version="1.0" encoding="utf-8"?>
-<w:document xmlns:wpc="http://schemas.microsoft.com/office/word/2010/wordprocessingCanvas" xmlns:mc="http://schemas.openxmlformats.org/markup-compatibility/2006" xmlns:o="urn:schemas-microsoft-com:office:office" xmlns:r="http://schemas.openxmlformats.org/officeDocument/2006/relationships" xmlns:m="http://schemas.openxmlformats.org/officeDocument/2006/math" xmlns:v="urn:schemas-microsoft-com:vml" xmlns:wp14="http://schemas.microsoft.com/office/word/2010/wordprocessingDrawing" xmlns:wp="http://schemas.openxmlformats.org/drawingml/2006/wordprocessingDrawing" xmlns:w10="urn:schemas-microsoft-com:office:word" xmlns:w="http://schemas.openxmlformats.org/wordprocessingml/2006/main" xmlns:w14="http://schemas.microsoft.com/office/word/2010/wordml" xmlns:wpg="http://schemas.microsoft.com/office/word/2010/wordprocessingGroup" xmlns:wpi="http://schemas.microsoft.com/office/word/2010/wordprocessingInk" xmlns:wne="http://schemas.microsoft.com/office/word/2006/wordml" xmlns:wps="http://schemas.microsoft.com/office/word/2010/wordprocessingShape" mc:Ignorable="w14 wp14">
+<w:document xmlns:ve="http://schemas.openxmlformats.org/markup-compatibility/2006" xmlns:o="urn:schemas-microsoft-com:office:office" xmlns:r="http://schemas.openxmlformats.org/officeDocument/2006/relationships" xmlns:m="http://schemas.openxmlformats.org/officeDocument/2006/math" xmlns:v="urn:schemas-microsoft-com:vml" xmlns:wp="http://schemas.openxmlformats.org/drawingml/2006/wordprocessingDrawing" xmlns:w10="urn:schemas-microsoft-com:office:word" xmlns:w="http://schemas.openxmlformats.org/wordprocessingml/2006/main" xmlns:wne="http://schemas.microsoft.com/office/word/2006/wordml">
   <w:body>
     <w:p>
       <w:pPr>
@@ -9,7 +9,6 @@
           <w:sz w:val="48"/>
         </w:rPr>
       </w:pPr>
-      <w:proofErr w:type="spellStart"/>
       <w:proofErr w:type="gramStart"/>
       <w:r>
         <w:rPr>
@@ -17,7 +16,6 @@
         </w:rPr>
         <w:t>dotNetRDF</w:t>
       </w:r>
-      <w:proofErr w:type="spellEnd"/>
       <w:proofErr w:type="gramEnd"/>
       <w:r>
         <w:rPr>
@@ -30,12 +28,10 @@
       <w:pPr>
         <w:pStyle w:val="Heading2"/>
       </w:pPr>
-      <w:proofErr w:type="spellStart"/>
       <w:proofErr w:type="gramStart"/>
       <w:r>
         <w:t>dotNetRDF</w:t>
       </w:r>
-      <w:proofErr w:type="spellEnd"/>
       <w:proofErr w:type="gramEnd"/>
       <w:r>
         <w:t xml:space="preserve"> 0.4.3</w:t>
@@ -65,47 +61,24 @@
         <w:br/>
       </w:r>
       <w:r>
-        <w:t xml:space="preserve">Author: Rob </w:t>
-      </w:r>
-      <w:proofErr w:type="spellStart"/>
-      <w:r>
-        <w:t>Vesse</w:t>
-      </w:r>
-      <w:proofErr w:type="spellEnd"/>
+        <w:t>Author: Rob Vesse</w:t>
+      </w:r>
       <w:r>
         <w:br/>
-        <w:t xml:space="preserve">Proposed Implementer: Rob </w:t>
-      </w:r>
-      <w:proofErr w:type="spellStart"/>
-      <w:r>
-        <w:t>Vesse</w:t>
-      </w:r>
-      <w:proofErr w:type="spellEnd"/>
+        <w:t>Proposed Implementer: Rob Vesse</w:t>
+      </w:r>
       <w:r>
         <w:br/>
         <w:t xml:space="preserve">Last Updated: </w:t>
       </w:r>
-      <w:r>
-        <w:fldChar w:fldCharType="begin"/>
-      </w:r>
-      <w:r>
-        <w:instrText xml:space="preserve"> DATE   \* MERGEFORMAT </w:instrText>
-      </w:r>
-      <w:r>
-        <w:fldChar w:fldCharType="separate"/>
-      </w:r>
-      <w:r>
-        <w:rPr>
-          <w:noProof/>
-        </w:rPr>
-        <w:t>17/03/2011</w:t>
-      </w:r>
-      <w:r>
-        <w:rPr>
-          <w:noProof/>
-        </w:rPr>
-        <w:fldChar w:fldCharType="end"/>
-      </w:r>
+      <w:fldSimple w:instr=" SAVEDATE   \* MERGEFORMAT ">
+        <w:r>
+          <w:rPr>
+            <w:noProof/>
+          </w:rPr>
+          <w:t>17/03/2011 08:31:00</w:t>
+        </w:r>
+      </w:fldSimple>
     </w:p>
     <w:p>
       <w:pPr>
@@ -451,15 +424,7 @@
     </w:p>
     <w:p>
       <w:r>
-        <w:t xml:space="preserve">Then define implementations of this for both Microsoft SQL Server and MySQL.  Test against both local SQL Server instances and against SQL Server Azure (to see whether it can fulfil the Microsoft use case for which </w:t>
-      </w:r>
-      <w:proofErr w:type="spellStart"/>
-      <w:r>
-        <w:t>dotNetRDF</w:t>
-      </w:r>
-      <w:proofErr w:type="spellEnd"/>
-      <w:r>
-        <w:t xml:space="preserve"> is being considered).</w:t>
+        <w:t>Then define implementations of this for both Microsoft SQL Server and MySQL.  Test against both local SQL Server instances and against SQL Server Azure (to see whether it can fulfil the Microsoft use case for which dotNetRDF is being considered).</w:t>
       </w:r>
     </w:p>
     <w:p>
@@ -588,7 +553,7 @@
 </file>
 
 <file path=word/numbering.xml><?xml version="1.0" encoding="utf-8"?>
-<w:numbering xmlns:wpc="http://schemas.microsoft.com/office/word/2010/wordprocessingCanvas" xmlns:mc="http://schemas.openxmlformats.org/markup-compatibility/2006" xmlns:o="urn:schemas-microsoft-com:office:office" xmlns:r="http://schemas.openxmlformats.org/officeDocument/2006/relationships" xmlns:m="http://schemas.openxmlformats.org/officeDocument/2006/math" xmlns:v="urn:schemas-microsoft-com:vml" xmlns:wp14="http://schemas.microsoft.com/office/word/2010/wordprocessingDrawing" xmlns:wp="http://schemas.openxmlformats.org/drawingml/2006/wordprocessingDrawing" xmlns:w10="urn:schemas-microsoft-com:office:word" xmlns:w="http://schemas.openxmlformats.org/wordprocessingml/2006/main" xmlns:w14="http://schemas.microsoft.com/office/word/2010/wordml" xmlns:wpg="http://schemas.microsoft.com/office/word/2010/wordprocessingGroup" xmlns:wpi="http://schemas.microsoft.com/office/word/2010/wordprocessingInk" xmlns:wne="http://schemas.microsoft.com/office/word/2006/wordml" xmlns:wps="http://schemas.microsoft.com/office/word/2010/wordprocessingShape" mc:Ignorable="w14 wp14">
+<w:numbering xmlns:ve="http://schemas.openxmlformats.org/markup-compatibility/2006" xmlns:o="urn:schemas-microsoft-com:office:office" xmlns:r="http://schemas.openxmlformats.org/officeDocument/2006/relationships" xmlns:m="http://schemas.openxmlformats.org/officeDocument/2006/math" xmlns:v="urn:schemas-microsoft-com:vml" xmlns:wp="http://schemas.openxmlformats.org/drawingml/2006/wordprocessingDrawing" xmlns:w10="urn:schemas-microsoft-com:office:word" xmlns:w="http://schemas.openxmlformats.org/wordprocessingml/2006/main" xmlns:wne="http://schemas.microsoft.com/office/word/2006/wordml">
   <w:abstractNum w:abstractNumId="0">
     <w:nsid w:val="38526507"/>
     <w:multiLevelType w:val="hybridMultilevel"/>
@@ -825,7 +790,7 @@
 </file>
 
 <file path=word/styles.xml><?xml version="1.0" encoding="utf-8"?>
-<w:styles xmlns:mc="http://schemas.openxmlformats.org/markup-compatibility/2006" xmlns:r="http://schemas.openxmlformats.org/officeDocument/2006/relationships" xmlns:w="http://schemas.openxmlformats.org/wordprocessingml/2006/main" xmlns:w14="http://schemas.microsoft.com/office/word/2010/wordml" mc:Ignorable="w14">
+<w:styles xmlns:r="http://schemas.openxmlformats.org/officeDocument/2006/relationships" xmlns:w="http://schemas.openxmlformats.org/wordprocessingml/2006/main">
   <w:docDefaults>
     <w:rPrDefault>
       <w:rPr>
@@ -1065,6 +1030,7 @@
     <w:uiPriority w:val="99"/>
     <w:semiHidden/>
     <w:unhideWhenUsed/>
+    <w:qFormat/>
     <w:tblPr>
       <w:tblInd w:w="0" w:type="dxa"/>
       <w:tblCellMar>
@@ -1646,7 +1612,7 @@
 </file>
 
 <file path=customXml/itemProps1.xml><?xml version="1.0" encoding="utf-8"?>
-<ds:datastoreItem xmlns:ds="http://schemas.openxmlformats.org/officeDocument/2006/customXml" ds:itemID="{85C178AB-D6AA-4F7D-89D6-B00463A84057}">
+<ds:datastoreItem xmlns:ds="http://schemas.openxmlformats.org/officeDocument/2006/customXml" ds:itemID="{DE328DA9-B014-4F13-AAE5-8008937F1112}">
   <ds:schemaRefs>
     <ds:schemaRef ds:uri="http://schemas.openxmlformats.org/officeDocument/2006/bibliography"/>
   </ds:schemaRefs>

</xml_diff>